<commit_message>
OVERHAUL OF LOGIC AND DESIGN
</commit_message>
<xml_diff>
--- a/assets/III_b.docx
+++ b/assets/III_b.docx
@@ -5,48 +5,10 @@
     <w:p>
       <w:pPr>
         <w:pStyle w:val="ListParagraph"/>
+        <w:widowControl w:val="0"/>
         <w:numPr>
           <w:ilvl w:val="0"/>
           <w:numId w:val="22"/>
-        </w:numPr>
-        <w:spacing w:before="240" w:after="0"/>
-        <w:ind w:left="360"/>
-        <w:rPr>
-          <w:rFonts w:ascii="Palatino Linotype" w:hAnsi="Palatino Linotype"/>
-          <w:b/>
-          <w:bCs/>
-          <w:vanish/>
-          <w:sz w:val="24"/>
-          <w:szCs w:val="24"/>
-        </w:rPr>
-      </w:pPr>
-    </w:p>
-    <w:p>
-      <w:pPr>
-        <w:pStyle w:val="ListParagraph"/>
-        <w:numPr>
-          <w:ilvl w:val="0"/>
-          <w:numId w:val="22"/>
-        </w:numPr>
-        <w:spacing w:before="240" w:after="0"/>
-        <w:ind w:left="360"/>
-        <w:rPr>
-          <w:rFonts w:ascii="Palatino Linotype" w:hAnsi="Palatino Linotype"/>
-          <w:b/>
-          <w:bCs/>
-          <w:vanish/>
-          <w:sz w:val="24"/>
-          <w:szCs w:val="24"/>
-        </w:rPr>
-      </w:pPr>
-    </w:p>
-    <w:p>
-      <w:pPr>
-        <w:pStyle w:val="ListParagraph"/>
-        <w:widowControl w:val="0"/>
-        <w:numPr>
-          <w:ilvl w:val="0"/>
-          <w:numId w:val="10"/>
         </w:numPr>
         <w:tabs>
           <w:tab w:val="left" w:pos="741"/>
@@ -54,9 +16,7 @@
         <w:autoSpaceDE w:val="0"/>
         <w:autoSpaceDN w:val="0"/>
         <w:spacing w:before="240" w:after="0" w:line="240" w:lineRule="auto"/>
-        <w:ind w:left="358" w:hanging="358"/>
         <w:contextualSpacing w:val="0"/>
-        <w:jc w:val="left"/>
         <w:outlineLvl w:val="0"/>
         <w:rPr>
           <w:rFonts w:ascii="Palatino Linotype" w:eastAsia="Palatino Linotype" w:hAnsi="Palatino Linotype" w:cs="Palatino Linotype"/>
@@ -70,20 +30,11 @@
     </w:p>
     <w:p>
       <w:pPr>
-        <w:widowControl w:val="0"/>
+        <w:pStyle w:val="ListParagraph"/>
         <w:numPr>
           <w:ilvl w:val="0"/>
-          <w:numId w:val="10"/>
+          <w:numId w:val="22"/>
         </w:numPr>
-        <w:tabs>
-          <w:tab w:val="left" w:pos="741"/>
-        </w:tabs>
-        <w:autoSpaceDE w:val="0"/>
-        <w:autoSpaceDN w:val="0"/>
-        <w:spacing w:before="240" w:after="0" w:line="240" w:lineRule="auto"/>
-        <w:ind w:left="358" w:hanging="358"/>
-        <w:jc w:val="left"/>
-        <w:outlineLvl w:val="0"/>
         <w:rPr>
           <w:rFonts w:ascii="Palatino Linotype" w:eastAsia="Palatino Linotype" w:hAnsi="Palatino Linotype" w:cs="Palatino Linotype"/>
           <w:b/>
@@ -103,13 +54,27 @@
         <w:t>CROSS-AGENCY ICT PROJECTS</w:t>
       </w:r>
     </w:p>
+    <w:p>
+      <w:pPr>
+        <w:spacing w:before="240" w:after="0"/>
+        <w:rPr>
+          <w:lang w:val="en-PH"/>
+        </w:rPr>
+      </w:pPr>
+      <w:r>
+        <w:rPr>
+          <w:rFonts w:ascii="Palatino Linotype" w:hAnsi="Palatino Linotype"/>
+          <w:b/>
+          <w:bCs/>
+          <w:sz w:val="24"/>
+          <w:szCs w:val="24"/>
+        </w:rPr>
+        <w:tab/>
+      </w:r>
+    </w:p>
     <w:sectPr>
-      <w:headerReference w:type="even" r:id="rId8"/>
-      <w:headerReference w:type="default" r:id="rId9"/>
-      <w:footerReference w:type="even" r:id="rId10"/>
-      <w:footerReference w:type="default" r:id="rId11"/>
-      <w:headerReference w:type="first" r:id="rId12"/>
-      <w:footerReference w:type="first" r:id="rId13"/>
+      <w:headerReference w:type="default" r:id="rId8"/>
+      <w:footerReference w:type="default" r:id="rId9"/>
       <w:type w:val="continuous"/>
       <w:pgSz w:w="16840" w:h="11910" w:orient="landscape" w:code="9"/>
       <w:pgMar w:top="1644" w:right="1440" w:bottom="1440" w:left="1440" w:header="307" w:footer="730" w:gutter="0"/>
@@ -146,16 +111,6 @@
 </file>
 
 <file path=word/footer1.xml><?xml version="1.0" encoding="utf-8"?>
-<w:ftr xmlns:wpc="http://schemas.microsoft.com/office/word/2010/wordprocessingCanvas" xmlns:cx="http://schemas.microsoft.com/office/drawing/2014/chartex" xmlns:cx1="http://schemas.microsoft.com/office/drawing/2015/9/8/chartex" xmlns:cx2="http://schemas.microsoft.com/office/drawing/2015/10/21/chartex" xmlns:cx3="http://schemas.microsoft.com/office/drawing/2016/5/9/chartex" xmlns:cx4="http://schemas.microsoft.com/office/drawing/2016/5/10/chartex" xmlns:cx5="http://schemas.microsoft.com/office/drawing/2016/5/11/chartex" xmlns:cx6="http://schemas.microsoft.com/office/drawing/2016/5/12/chartex" xmlns:cx7="http://schemas.microsoft.com/office/drawing/2016/5/13/chartex" xmlns:cx8="http://schemas.microsoft.com/office/drawing/2016/5/14/chartex" xmlns:mc="http://schemas.openxmlformats.org/markup-compatibility/2006" xmlns:aink="http://schemas.microsoft.com/office/drawing/2016/ink" xmlns:am3d="http://schemas.microsoft.com/office/drawing/2017/model3d" xmlns:o="urn:schemas-microsoft-com:office:office" xmlns:oel="http://schemas.microsoft.com/office/2019/extlst" xmlns:r="http://schemas.openxmlformats.org/officeDocument/2006/relationships" xmlns:m="http://schemas.openxmlformats.org/officeDocument/2006/math" xmlns:v="urn:schemas-microsoft-com:vml" xmlns:wp14="http://schemas.microsoft.com/office/word/2010/wordprocessingDrawing" xmlns:wp="http://schemas.openxmlformats.org/drawingml/2006/wordprocessingDrawing" xmlns:w10="urn:schemas-microsoft-com:office:word" xmlns:w="http://schemas.openxmlformats.org/wordprocessingml/2006/main" xmlns:w14="http://schemas.microsoft.com/office/word/2010/wordml" xmlns:w15="http://schemas.microsoft.com/office/word/2012/wordml" xmlns:w16cex="http://schemas.microsoft.com/office/word/2018/wordml/cex" xmlns:w16cid="http://schemas.microsoft.com/office/word/2016/wordml/cid" xmlns:w16="http://schemas.microsoft.com/office/word/2018/wordml" xmlns:w16du="http://schemas.microsoft.com/office/word/2023/wordml/word16du" xmlns:w16sdtdh="http://schemas.microsoft.com/office/word/2020/wordml/sdtdatahash" xmlns:w16se="http://schemas.microsoft.com/office/word/2015/wordml/symex" xmlns:wpg="http://schemas.microsoft.com/office/word/2010/wordprocessingGroup" xmlns:wpi="http://schemas.microsoft.com/office/word/2010/wordprocessingInk" xmlns:wne="http://schemas.microsoft.com/office/word/2006/wordml" xmlns:wps="http://schemas.microsoft.com/office/word/2010/wordprocessingShape" mc:Ignorable="w14 w15 w16se w16cid w16 w16cex w16sdtdh w16du wp14">
-  <w:p>
-    <w:pPr>
-      <w:pStyle w:val="Footer"/>
-    </w:pPr>
-  </w:p>
-</w:ftr>
-</file>
-
-<file path=word/footer2.xml><?xml version="1.0" encoding="utf-8"?>
 <w:ftr xmlns:wpc="http://schemas.microsoft.com/office/word/2010/wordprocessingCanvas" xmlns:cx="http://schemas.microsoft.com/office/drawing/2014/chartex" xmlns:cx1="http://schemas.microsoft.com/office/drawing/2015/9/8/chartex" xmlns:cx2="http://schemas.microsoft.com/office/drawing/2015/10/21/chartex" xmlns:cx3="http://schemas.microsoft.com/office/drawing/2016/5/9/chartex" xmlns:cx4="http://schemas.microsoft.com/office/drawing/2016/5/10/chartex" xmlns:cx5="http://schemas.microsoft.com/office/drawing/2016/5/11/chartex" xmlns:cx6="http://schemas.microsoft.com/office/drawing/2016/5/12/chartex" xmlns:cx7="http://schemas.microsoft.com/office/drawing/2016/5/13/chartex" xmlns:cx8="http://schemas.microsoft.com/office/drawing/2016/5/14/chartex" xmlns:mc="http://schemas.openxmlformats.org/markup-compatibility/2006" xmlns:aink="http://schemas.microsoft.com/office/drawing/2016/ink" xmlns:am3d="http://schemas.microsoft.com/office/drawing/2017/model3d" xmlns:o="urn:schemas-microsoft-com:office:office" xmlns:oel="http://schemas.microsoft.com/office/2019/extlst" xmlns:r="http://schemas.openxmlformats.org/officeDocument/2006/relationships" xmlns:m="http://schemas.openxmlformats.org/officeDocument/2006/math" xmlns:v="urn:schemas-microsoft-com:vml" xmlns:wp14="http://schemas.microsoft.com/office/word/2010/wordprocessingDrawing" xmlns:wp="http://schemas.openxmlformats.org/drawingml/2006/wordprocessingDrawing" xmlns:w10="urn:schemas-microsoft-com:office:word" xmlns:w="http://schemas.openxmlformats.org/wordprocessingml/2006/main" xmlns:w14="http://schemas.microsoft.com/office/word/2010/wordml" xmlns:w15="http://schemas.microsoft.com/office/word/2012/wordml" xmlns:w16cex="http://schemas.microsoft.com/office/word/2018/wordml/cex" xmlns:w16cid="http://schemas.microsoft.com/office/word/2016/wordml/cid" xmlns:w16="http://schemas.microsoft.com/office/word/2018/wordml" xmlns:w16du="http://schemas.microsoft.com/office/word/2023/wordml/word16du" xmlns:w16sdtdh="http://schemas.microsoft.com/office/word/2020/wordml/sdtdatahash" xmlns:w16se="http://schemas.microsoft.com/office/word/2015/wordml/symex" xmlns:wpg="http://schemas.microsoft.com/office/word/2010/wordprocessingGroup" xmlns:wpi="http://schemas.microsoft.com/office/word/2010/wordprocessingInk" xmlns:wne="http://schemas.microsoft.com/office/word/2006/wordml" xmlns:wps="http://schemas.microsoft.com/office/word/2010/wordprocessingShape" mc:Ignorable="w14 w15 w16se w16cid w16 w16cex w16sdtdh w16du wp14">
   <w:p>
     <w:pPr>
@@ -255,16 +210,6 @@
 </w:ftr>
 </file>
 
-<file path=word/footer3.xml><?xml version="1.0" encoding="utf-8"?>
-<w:ftr xmlns:wpc="http://schemas.microsoft.com/office/word/2010/wordprocessingCanvas" xmlns:cx="http://schemas.microsoft.com/office/drawing/2014/chartex" xmlns:cx1="http://schemas.microsoft.com/office/drawing/2015/9/8/chartex" xmlns:cx2="http://schemas.microsoft.com/office/drawing/2015/10/21/chartex" xmlns:cx3="http://schemas.microsoft.com/office/drawing/2016/5/9/chartex" xmlns:cx4="http://schemas.microsoft.com/office/drawing/2016/5/10/chartex" xmlns:cx5="http://schemas.microsoft.com/office/drawing/2016/5/11/chartex" xmlns:cx6="http://schemas.microsoft.com/office/drawing/2016/5/12/chartex" xmlns:cx7="http://schemas.microsoft.com/office/drawing/2016/5/13/chartex" xmlns:cx8="http://schemas.microsoft.com/office/drawing/2016/5/14/chartex" xmlns:mc="http://schemas.openxmlformats.org/markup-compatibility/2006" xmlns:aink="http://schemas.microsoft.com/office/drawing/2016/ink" xmlns:am3d="http://schemas.microsoft.com/office/drawing/2017/model3d" xmlns:o="urn:schemas-microsoft-com:office:office" xmlns:oel="http://schemas.microsoft.com/office/2019/extlst" xmlns:r="http://schemas.openxmlformats.org/officeDocument/2006/relationships" xmlns:m="http://schemas.openxmlformats.org/officeDocument/2006/math" xmlns:v="urn:schemas-microsoft-com:vml" xmlns:wp14="http://schemas.microsoft.com/office/word/2010/wordprocessingDrawing" xmlns:wp="http://schemas.openxmlformats.org/drawingml/2006/wordprocessingDrawing" xmlns:w10="urn:schemas-microsoft-com:office:word" xmlns:w="http://schemas.openxmlformats.org/wordprocessingml/2006/main" xmlns:w14="http://schemas.microsoft.com/office/word/2010/wordml" xmlns:w15="http://schemas.microsoft.com/office/word/2012/wordml" xmlns:w16cex="http://schemas.microsoft.com/office/word/2018/wordml/cex" xmlns:w16cid="http://schemas.microsoft.com/office/word/2016/wordml/cid" xmlns:w16="http://schemas.microsoft.com/office/word/2018/wordml" xmlns:w16du="http://schemas.microsoft.com/office/word/2023/wordml/word16du" xmlns:w16sdtdh="http://schemas.microsoft.com/office/word/2020/wordml/sdtdatahash" xmlns:w16se="http://schemas.microsoft.com/office/word/2015/wordml/symex" xmlns:wpg="http://schemas.microsoft.com/office/word/2010/wordprocessingGroup" xmlns:wpi="http://schemas.microsoft.com/office/word/2010/wordprocessingInk" xmlns:wne="http://schemas.microsoft.com/office/word/2006/wordml" xmlns:wps="http://schemas.microsoft.com/office/word/2010/wordprocessingShape" mc:Ignorable="w14 w15 w16se w16cid w16 w16cex w16sdtdh w16du wp14">
-  <w:p>
-    <w:pPr>
-      <w:pStyle w:val="Footer"/>
-    </w:pPr>
-  </w:p>
-</w:ftr>
-</file>
-
 <file path=word/footnotes.xml><?xml version="1.0" encoding="utf-8"?>
 <w:footnotes xmlns:wpc="http://schemas.microsoft.com/office/word/2010/wordprocessingCanvas" xmlns:cx="http://schemas.microsoft.com/office/drawing/2014/chartex" xmlns:cx1="http://schemas.microsoft.com/office/drawing/2015/9/8/chartex" xmlns:cx2="http://schemas.microsoft.com/office/drawing/2015/10/21/chartex" xmlns:cx3="http://schemas.microsoft.com/office/drawing/2016/5/9/chartex" xmlns:cx4="http://schemas.microsoft.com/office/drawing/2016/5/10/chartex" xmlns:cx5="http://schemas.microsoft.com/office/drawing/2016/5/11/chartex" xmlns:cx6="http://schemas.microsoft.com/office/drawing/2016/5/12/chartex" xmlns:cx7="http://schemas.microsoft.com/office/drawing/2016/5/13/chartex" xmlns:cx8="http://schemas.microsoft.com/office/drawing/2016/5/14/chartex" xmlns:mc="http://schemas.openxmlformats.org/markup-compatibility/2006" xmlns:aink="http://schemas.microsoft.com/office/drawing/2016/ink" xmlns:am3d="http://schemas.microsoft.com/office/drawing/2017/model3d" xmlns:o="urn:schemas-microsoft-com:office:office" xmlns:oel="http://schemas.microsoft.com/office/2019/extlst" xmlns:r="http://schemas.openxmlformats.org/officeDocument/2006/relationships" xmlns:m="http://schemas.openxmlformats.org/officeDocument/2006/math" xmlns:v="urn:schemas-microsoft-com:vml" xmlns:wp14="http://schemas.microsoft.com/office/word/2010/wordprocessingDrawing" xmlns:wp="http://schemas.openxmlformats.org/drawingml/2006/wordprocessingDrawing" xmlns:w10="urn:schemas-microsoft-com:office:word" xmlns:w="http://schemas.openxmlformats.org/wordprocessingml/2006/main" xmlns:w14="http://schemas.microsoft.com/office/word/2010/wordml" xmlns:w15="http://schemas.microsoft.com/office/word/2012/wordml" xmlns:w16cex="http://schemas.microsoft.com/office/word/2018/wordml/cex" xmlns:w16cid="http://schemas.microsoft.com/office/word/2016/wordml/cid" xmlns:w16="http://schemas.microsoft.com/office/word/2018/wordml" xmlns:w16du="http://schemas.microsoft.com/office/word/2023/wordml/word16du" xmlns:w16sdtdh="http://schemas.microsoft.com/office/word/2020/wordml/sdtdatahash" xmlns:w16se="http://schemas.microsoft.com/office/word/2015/wordml/symex" xmlns:wpg="http://schemas.microsoft.com/office/word/2010/wordprocessingGroup" xmlns:wpi="http://schemas.microsoft.com/office/word/2010/wordprocessingInk" xmlns:wne="http://schemas.microsoft.com/office/word/2006/wordml" xmlns:wps="http://schemas.microsoft.com/office/word/2010/wordprocessingShape" mc:Ignorable="w14 w15 w16se w16cid w16 w16cex w16sdtdh w16du wp14">
   <w:footnote w:type="separator" w:id="-1">
@@ -292,16 +237,10 @@
 
 <file path=word/header1.xml><?xml version="1.0" encoding="utf-8"?>
 <w:hdr xmlns:wpc="http://schemas.microsoft.com/office/word/2010/wordprocessingCanvas" xmlns:cx="http://schemas.microsoft.com/office/drawing/2014/chartex" xmlns:cx1="http://schemas.microsoft.com/office/drawing/2015/9/8/chartex" xmlns:cx2="http://schemas.microsoft.com/office/drawing/2015/10/21/chartex" xmlns:cx3="http://schemas.microsoft.com/office/drawing/2016/5/9/chartex" xmlns:cx4="http://schemas.microsoft.com/office/drawing/2016/5/10/chartex" xmlns:cx5="http://schemas.microsoft.com/office/drawing/2016/5/11/chartex" xmlns:cx6="http://schemas.microsoft.com/office/drawing/2016/5/12/chartex" xmlns:cx7="http://schemas.microsoft.com/office/drawing/2016/5/13/chartex" xmlns:cx8="http://schemas.microsoft.com/office/drawing/2016/5/14/chartex" xmlns:mc="http://schemas.openxmlformats.org/markup-compatibility/2006" xmlns:aink="http://schemas.microsoft.com/office/drawing/2016/ink" xmlns:am3d="http://schemas.microsoft.com/office/drawing/2017/model3d" xmlns:o="urn:schemas-microsoft-com:office:office" xmlns:oel="http://schemas.microsoft.com/office/2019/extlst" xmlns:r="http://schemas.openxmlformats.org/officeDocument/2006/relationships" xmlns:m="http://schemas.openxmlformats.org/officeDocument/2006/math" xmlns:v="urn:schemas-microsoft-com:vml" xmlns:wp14="http://schemas.microsoft.com/office/word/2010/wordprocessingDrawing" xmlns:wp="http://schemas.openxmlformats.org/drawingml/2006/wordprocessingDrawing" xmlns:w10="urn:schemas-microsoft-com:office:word" xmlns:w="http://schemas.openxmlformats.org/wordprocessingml/2006/main" xmlns:w14="http://schemas.microsoft.com/office/word/2010/wordml" xmlns:w15="http://schemas.microsoft.com/office/word/2012/wordml" xmlns:w16cex="http://schemas.microsoft.com/office/word/2018/wordml/cex" xmlns:w16cid="http://schemas.microsoft.com/office/word/2016/wordml/cid" xmlns:w16="http://schemas.microsoft.com/office/word/2018/wordml" xmlns:w16du="http://schemas.microsoft.com/office/word/2023/wordml/word16du" xmlns:w16sdtdh="http://schemas.microsoft.com/office/word/2020/wordml/sdtdatahash" xmlns:w16se="http://schemas.microsoft.com/office/word/2015/wordml/symex" xmlns:wpg="http://schemas.microsoft.com/office/word/2010/wordprocessingGroup" xmlns:wpi="http://schemas.microsoft.com/office/word/2010/wordprocessingInk" xmlns:wne="http://schemas.microsoft.com/office/word/2006/wordml" xmlns:wps="http://schemas.microsoft.com/office/word/2010/wordprocessingShape" mc:Ignorable="w14 w15 w16se w16cid w16 w16cex w16sdtdh w16du wp14">
-  <w:p>
-    <w:pPr>
-      <w:pStyle w:val="Header"/>
-    </w:pPr>
-  </w:p>
-</w:hdr>
-</file>
-
-<file path=word/header2.xml><?xml version="1.0" encoding="utf-8"?>
-<w:hdr xmlns:wpc="http://schemas.microsoft.com/office/word/2010/wordprocessingCanvas" xmlns:cx="http://schemas.microsoft.com/office/drawing/2014/chartex" xmlns:cx1="http://schemas.microsoft.com/office/drawing/2015/9/8/chartex" xmlns:cx2="http://schemas.microsoft.com/office/drawing/2015/10/21/chartex" xmlns:cx3="http://schemas.microsoft.com/office/drawing/2016/5/9/chartex" xmlns:cx4="http://schemas.microsoft.com/office/drawing/2016/5/10/chartex" xmlns:cx5="http://schemas.microsoft.com/office/drawing/2016/5/11/chartex" xmlns:cx6="http://schemas.microsoft.com/office/drawing/2016/5/12/chartex" xmlns:cx7="http://schemas.microsoft.com/office/drawing/2016/5/13/chartex" xmlns:cx8="http://schemas.microsoft.com/office/drawing/2016/5/14/chartex" xmlns:mc="http://schemas.openxmlformats.org/markup-compatibility/2006" xmlns:aink="http://schemas.microsoft.com/office/drawing/2016/ink" xmlns:am3d="http://schemas.microsoft.com/office/drawing/2017/model3d" xmlns:o="urn:schemas-microsoft-com:office:office" xmlns:oel="http://schemas.microsoft.com/office/2019/extlst" xmlns:r="http://schemas.openxmlformats.org/officeDocument/2006/relationships" xmlns:m="http://schemas.openxmlformats.org/officeDocument/2006/math" xmlns:v="urn:schemas-microsoft-com:vml" xmlns:wp14="http://schemas.microsoft.com/office/word/2010/wordprocessingDrawing" xmlns:wp="http://schemas.openxmlformats.org/drawingml/2006/wordprocessingDrawing" xmlns:w10="urn:schemas-microsoft-com:office:word" xmlns:w="http://schemas.openxmlformats.org/wordprocessingml/2006/main" xmlns:w14="http://schemas.microsoft.com/office/word/2010/wordml" xmlns:w15="http://schemas.microsoft.com/office/word/2012/wordml" xmlns:w16cex="http://schemas.microsoft.com/office/word/2018/wordml/cex" xmlns:w16cid="http://schemas.microsoft.com/office/word/2016/wordml/cid" xmlns:w16="http://schemas.microsoft.com/office/word/2018/wordml" xmlns:w16du="http://schemas.microsoft.com/office/word/2023/wordml/word16du" xmlns:w16sdtdh="http://schemas.microsoft.com/office/word/2020/wordml/sdtdatahash" xmlns:w16se="http://schemas.microsoft.com/office/word/2015/wordml/symex" xmlns:wpg="http://schemas.microsoft.com/office/word/2010/wordprocessingGroup" xmlns:wpi="http://schemas.microsoft.com/office/word/2010/wordprocessingInk" xmlns:wne="http://schemas.microsoft.com/office/word/2006/wordml" xmlns:wps="http://schemas.microsoft.com/office/word/2010/wordprocessingShape" mc:Ignorable="w14 w15 w16se w16cid w16 w16cex w16sdtdh w16du wp14">
+  <w:bookmarkStart w:id="0" w:name="_Hlk200468665"/>
+  <w:bookmarkStart w:id="1" w:name="_Hlk200468666"/>
+  <w:bookmarkStart w:id="2" w:name="_Hlk200468715"/>
+  <w:bookmarkStart w:id="3" w:name="_Hlk200468716"/>
   <w:p>
     <w:pPr>
       <w:pStyle w:val="BodyText"/>
@@ -310,80 +249,6 @@
         <w:rFonts w:ascii="Palatino Linotype" w:hAnsi="Palatino Linotype"/>
       </w:rPr>
     </w:pPr>
-    <w:bookmarkStart w:id="0" w:name="_Hlk200468665"/>
-    <w:bookmarkStart w:id="1" w:name="_Hlk200468666"/>
-    <w:bookmarkStart w:id="2" w:name="_Hlk200468715"/>
-    <w:bookmarkStart w:id="3" w:name="_Hlk200468716"/>
-    <w:r>
-      <w:rPr>
-        <w:rFonts w:ascii="Palatino Linotype" w:hAnsi="Palatino Linotype"/>
-        <w:noProof/>
-      </w:rPr>
-      <w:drawing>
-        <wp:anchor distT="0" distB="0" distL="114300" distR="114300" simplePos="0" relativeHeight="251670528" behindDoc="0" locked="0" layoutInCell="1" allowOverlap="1" wp14:anchorId="4C9D0475" wp14:editId="70B3F8AF">
-          <wp:simplePos x="0" y="0"/>
-          <wp:positionH relativeFrom="margin">
-            <wp:posOffset>-283210</wp:posOffset>
-          </wp:positionH>
-          <wp:positionV relativeFrom="paragraph">
-            <wp:posOffset>-85090</wp:posOffset>
-          </wp:positionV>
-          <wp:extent cx="3114675" cy="619874"/>
-          <wp:effectExtent l="0" t="0" r="0" b="8890"/>
-          <wp:wrapNone/>
-          <wp:docPr id="1486775623" name="Picture 8"/>
-          <wp:cNvGraphicFramePr>
-            <a:graphicFrameLocks xmlns:a="http://schemas.openxmlformats.org/drawingml/2006/main" noChangeAspect="1"/>
-          </wp:cNvGraphicFramePr>
-          <a:graphic xmlns:a="http://schemas.openxmlformats.org/drawingml/2006/main">
-            <a:graphicData uri="http://schemas.openxmlformats.org/drawingml/2006/picture">
-              <pic:pic xmlns:pic="http://schemas.openxmlformats.org/drawingml/2006/picture">
-                <pic:nvPicPr>
-                  <pic:cNvPr id="2007877692" name="Picture 8"/>
-                  <pic:cNvPicPr>
-                    <a:picLocks noChangeAspect="1"/>
-                  </pic:cNvPicPr>
-                </pic:nvPicPr>
-                <pic:blipFill rotWithShape="1">
-                  <a:blip r:embed="rId1">
-                    <a:extLst>
-                      <a:ext uri="{28A0092B-C50C-407E-A947-70E740481C1C}">
-                        <a14:useLocalDpi xmlns:a14="http://schemas.microsoft.com/office/drawing/2010/main" val="0"/>
-                      </a:ext>
-                    </a:extLst>
-                  </a:blip>
-                  <a:srcRect l="10748" t="15889" r="22965" b="8348"/>
-                  <a:stretch/>
-                </pic:blipFill>
-                <pic:spPr bwMode="auto">
-                  <a:xfrm>
-                    <a:off x="0" y="0"/>
-                    <a:ext cx="3114675" cy="619874"/>
-                  </a:xfrm>
-                  <a:prstGeom prst="rect">
-                    <a:avLst/>
-                  </a:prstGeom>
-                  <a:ln>
-                    <a:noFill/>
-                  </a:ln>
-                  <a:extLst>
-                    <a:ext uri="{53640926-AAD7-44D8-BBD7-CCE9431645EC}">
-                      <a14:shadowObscured xmlns:a14="http://schemas.microsoft.com/office/drawing/2010/main"/>
-                    </a:ext>
-                  </a:extLst>
-                </pic:spPr>
-              </pic:pic>
-            </a:graphicData>
-          </a:graphic>
-          <wp14:sizeRelH relativeFrom="margin">
-            <wp14:pctWidth>0</wp14:pctWidth>
-          </wp14:sizeRelH>
-          <wp14:sizeRelV relativeFrom="margin">
-            <wp14:pctHeight>0</wp14:pctHeight>
-          </wp14:sizeRelV>
-        </wp:anchor>
-      </w:drawing>
-    </w:r>
     <w:r>
       <w:rPr>
         <w:rFonts w:ascii="Palatino Linotype" w:hAnsi="Palatino Linotype"/>
@@ -392,7 +257,7 @@
       <mc:AlternateContent>
         <mc:Choice Requires="wps">
           <w:drawing>
-            <wp:anchor distT="0" distB="0" distL="114300" distR="114300" simplePos="0" relativeHeight="251668480" behindDoc="1" locked="0" layoutInCell="1" allowOverlap="1" wp14:anchorId="0F946B61" wp14:editId="0CD8040D">
+            <wp:anchor distT="0" distB="0" distL="114300" distR="114300" simplePos="0" relativeHeight="251668480" behindDoc="1" locked="0" layoutInCell="1" allowOverlap="1" wp14:anchorId="0F946B61" wp14:editId="5DC2736D">
               <wp:simplePos x="0" y="0"/>
               <wp:positionH relativeFrom="margin">
                 <wp:align>right</wp:align>
@@ -400,7 +265,7 @@
               <wp:positionV relativeFrom="page">
                 <wp:posOffset>104775</wp:posOffset>
               </wp:positionV>
-              <wp:extent cx="5953125" cy="619125"/>
+              <wp:extent cx="5953125" cy="238125"/>
               <wp:effectExtent l="0" t="0" r="9525" b="9525"/>
               <wp:wrapNone/>
               <wp:docPr id="68" name="Text Box 25"/>
@@ -416,7 +281,7 @@
                     <wps:spPr bwMode="auto">
                       <a:xfrm>
                         <a:off x="0" y="0"/>
-                        <a:ext cx="5953125" cy="600075"/>
+                        <a:ext cx="5953125" cy="238125"/>
                       </a:xfrm>
                       <a:prstGeom prst="rect">
                         <a:avLst/>
@@ -539,14 +404,6 @@
                               <w:sz w:val="28"/>
                             </w:rPr>
                           </w:pPr>
-                          <w:r>
-                            <w:rPr>
-                              <w:rFonts w:ascii="Palatino Linotype" w:hAnsi="Palatino Linotype"/>
-                              <w:b/>
-                              <w:sz w:val="28"/>
-                            </w:rPr>
-                            <w:t>2027-2029</w:t>
-                          </w:r>
                         </w:p>
                       </w:txbxContent>
                     </wps:txbx>
@@ -571,7 +428,7 @@
               <v:stroke joinstyle="miter"/>
               <v:path gradientshapeok="t" o:connecttype="rect"/>
             </v:shapetype>
-            <v:shape id="Text Box 25" o:spid="_x0000_s1026" type="#_x0000_t202" style="position:absolute;margin-left:417.55pt;margin-top:8.25pt;width:468.75pt;height:48.75pt;z-index:-251648000;visibility:visible;mso-wrap-style:square;mso-width-percent:0;mso-height-percent:0;mso-wrap-distance-left:9pt;mso-wrap-distance-top:0;mso-wrap-distance-right:9pt;mso-wrap-distance-bottom:0;mso-position-horizontal:right;mso-position-horizontal-relative:margin;mso-position-vertical:absolute;mso-position-vertical-relative:page;mso-width-percent:0;mso-height-percent:0;mso-width-relative:page;mso-height-relative:page;v-text-anchor:top" o:gfxdata="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" filled="f" stroked="f">
+            <v:shape id="Text Box 25" o:spid="_x0000_s1026" type="#_x0000_t202" style="position:absolute;margin-left:417.55pt;margin-top:8.25pt;width:468.75pt;height:18.75pt;z-index:-251648000;visibility:visible;mso-wrap-style:square;mso-width-percent:0;mso-height-percent:0;mso-wrap-distance-left:9pt;mso-wrap-distance-top:0;mso-wrap-distance-right:9pt;mso-wrap-distance-bottom:0;mso-position-horizontal:right;mso-position-horizontal-relative:margin;mso-position-vertical:absolute;mso-position-vertical-relative:page;mso-width-percent:0;mso-height-percent:0;mso-width-relative:page;mso-height-relative:page;v-text-anchor:top" o:gfxdata="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" filled="f" stroked="f">
               <v:textbox inset="0,0,0,0">
                 <w:txbxContent>
                   <w:p>
@@ -666,14 +523,6 @@
                         <w:sz w:val="28"/>
                       </w:rPr>
                     </w:pPr>
-                    <w:r>
-                      <w:rPr>
-                        <w:rFonts w:ascii="Palatino Linotype" w:hAnsi="Palatino Linotype"/>
-                        <w:b/>
-                        <w:sz w:val="28"/>
-                      </w:rPr>
-                      <w:t>2027-2029</w:t>
-                    </w:r>
                   </w:p>
                 </w:txbxContent>
               </v:textbox>
@@ -682,6 +531,76 @@
           </w:pict>
         </mc:Fallback>
       </mc:AlternateContent>
+    </w:r>
+    <w:r>
+      <w:rPr>
+        <w:rFonts w:ascii="Palatino Linotype" w:hAnsi="Palatino Linotype"/>
+        <w:noProof/>
+      </w:rPr>
+      <w:drawing>
+        <wp:anchor distT="0" distB="0" distL="114300" distR="114300" simplePos="0" relativeHeight="251670528" behindDoc="0" locked="0" layoutInCell="1" allowOverlap="1" wp14:anchorId="4C9D0475" wp14:editId="37B9E8C9">
+          <wp:simplePos x="0" y="0"/>
+          <wp:positionH relativeFrom="margin">
+            <wp:posOffset>-283210</wp:posOffset>
+          </wp:positionH>
+          <wp:positionV relativeFrom="paragraph">
+            <wp:posOffset>-85090</wp:posOffset>
+          </wp:positionV>
+          <wp:extent cx="3114675" cy="619874"/>
+          <wp:effectExtent l="0" t="0" r="0" b="8890"/>
+          <wp:wrapNone/>
+          <wp:docPr id="1486775623" name="Picture 8"/>
+          <wp:cNvGraphicFramePr>
+            <a:graphicFrameLocks xmlns:a="http://schemas.openxmlformats.org/drawingml/2006/main" noChangeAspect="1"/>
+          </wp:cNvGraphicFramePr>
+          <a:graphic xmlns:a="http://schemas.openxmlformats.org/drawingml/2006/main">
+            <a:graphicData uri="http://schemas.openxmlformats.org/drawingml/2006/picture">
+              <pic:pic xmlns:pic="http://schemas.openxmlformats.org/drawingml/2006/picture">
+                <pic:nvPicPr>
+                  <pic:cNvPr id="2007877692" name="Picture 8"/>
+                  <pic:cNvPicPr>
+                    <a:picLocks noChangeAspect="1"/>
+                  </pic:cNvPicPr>
+                </pic:nvPicPr>
+                <pic:blipFill rotWithShape="1">
+                  <a:blip r:embed="rId1">
+                    <a:extLst>
+                      <a:ext uri="{28A0092B-C50C-407E-A947-70E740481C1C}">
+                        <a14:useLocalDpi xmlns:a14="http://schemas.microsoft.com/office/drawing/2010/main" val="0"/>
+                      </a:ext>
+                    </a:extLst>
+                  </a:blip>
+                  <a:srcRect l="10748" t="15889" r="22965" b="8348"/>
+                  <a:stretch/>
+                </pic:blipFill>
+                <pic:spPr bwMode="auto">
+                  <a:xfrm>
+                    <a:off x="0" y="0"/>
+                    <a:ext cx="3114675" cy="619874"/>
+                  </a:xfrm>
+                  <a:prstGeom prst="rect">
+                    <a:avLst/>
+                  </a:prstGeom>
+                  <a:ln>
+                    <a:noFill/>
+                  </a:ln>
+                  <a:extLst>
+                    <a:ext uri="{53640926-AAD7-44D8-BBD7-CCE9431645EC}">
+                      <a14:shadowObscured xmlns:a14="http://schemas.microsoft.com/office/drawing/2010/main"/>
+                    </a:ext>
+                  </a:extLst>
+                </pic:spPr>
+              </pic:pic>
+            </a:graphicData>
+          </a:graphic>
+          <wp14:sizeRelH relativeFrom="margin">
+            <wp14:pctWidth>0</wp14:pctWidth>
+          </wp14:sizeRelH>
+          <wp14:sizeRelV relativeFrom="margin">
+            <wp14:pctHeight>0</wp14:pctHeight>
+          </wp14:sizeRelV>
+        </wp:anchor>
+      </w:drawing>
     </w:r>
     <w:r>
       <w:rPr>
@@ -801,17 +720,7 @@
                               <w:szCs w:val="24"/>
                               <w:shd w:val="clear" w:color="auto" w:fill="F0F0F0"/>
                             </w:rPr>
-                            <w:t>I</w:t>
-                          </w:r>
-                          <w:r>
-                            <w:rPr>
-                              <w:rFonts w:ascii="Palatino Linotype" w:hAnsi="Palatino Linotype"/>
-                              <w:b/>
-                              <w:sz w:val="24"/>
-                              <w:szCs w:val="24"/>
-                              <w:shd w:val="clear" w:color="auto" w:fill="F0F0F0"/>
-                            </w:rPr>
-                            <w:t>II. DETAILED DESCRIPTION OF ICT PROJECTS</w:t>
+                            <w:t>III. DETAILED DESCRIPTION OF ICT PROJECTS</w:t>
                           </w:r>
                           <w:r>
                             <w:rPr>
@@ -901,7 +810,7 @@
                         <w:szCs w:val="24"/>
                         <w:shd w:val="clear" w:color="auto" w:fill="F0F0F0"/>
                       </w:rPr>
-                      <w:t>I</w:t>
+                      <w:t xml:space="preserve">III. </w:t>
                     </w:r>
                     <w:r>
                       <w:rPr>
@@ -911,7 +820,7 @@
                         <w:szCs w:val="24"/>
                         <w:shd w:val="clear" w:color="auto" w:fill="F0F0F0"/>
                       </w:rPr>
-                      <w:t>II. DETAILED DESCRIPTION OF ICT PROJECTS</w:t>
+                      <w:t>DETAILED DESCRIPTION OF ICT PROJECTS</w:t>
                     </w:r>
                     <w:r>
                       <w:rPr>
@@ -1021,16 +930,56 @@
     <w:pPr>
       <w:pStyle w:val="Header"/>
     </w:pPr>
+    <w:r>
+      <w:t xml:space="preserve"> </w:t>
+    </w:r>
+    <w:r>
+      <w:tab/>
+    </w:r>
   </w:p>
-</w:hdr>
-</file>
-
-<file path=word/header3.xml><?xml version="1.0" encoding="utf-8"?>
-<w:hdr xmlns:wpc="http://schemas.microsoft.com/office/word/2010/wordprocessingCanvas" xmlns:cx="http://schemas.microsoft.com/office/drawing/2014/chartex" xmlns:cx1="http://schemas.microsoft.com/office/drawing/2015/9/8/chartex" xmlns:cx2="http://schemas.microsoft.com/office/drawing/2015/10/21/chartex" xmlns:cx3="http://schemas.microsoft.com/office/drawing/2016/5/9/chartex" xmlns:cx4="http://schemas.microsoft.com/office/drawing/2016/5/10/chartex" xmlns:cx5="http://schemas.microsoft.com/office/drawing/2016/5/11/chartex" xmlns:cx6="http://schemas.microsoft.com/office/drawing/2016/5/12/chartex" xmlns:cx7="http://schemas.microsoft.com/office/drawing/2016/5/13/chartex" xmlns:cx8="http://schemas.microsoft.com/office/drawing/2016/5/14/chartex" xmlns:mc="http://schemas.openxmlformats.org/markup-compatibility/2006" xmlns:aink="http://schemas.microsoft.com/office/drawing/2016/ink" xmlns:am3d="http://schemas.microsoft.com/office/drawing/2017/model3d" xmlns:o="urn:schemas-microsoft-com:office:office" xmlns:oel="http://schemas.microsoft.com/office/2019/extlst" xmlns:r="http://schemas.openxmlformats.org/officeDocument/2006/relationships" xmlns:m="http://schemas.openxmlformats.org/officeDocument/2006/math" xmlns:v="urn:schemas-microsoft-com:vml" xmlns:wp14="http://schemas.microsoft.com/office/word/2010/wordprocessingDrawing" xmlns:wp="http://schemas.openxmlformats.org/drawingml/2006/wordprocessingDrawing" xmlns:w10="urn:schemas-microsoft-com:office:word" xmlns:w="http://schemas.openxmlformats.org/wordprocessingml/2006/main" xmlns:w14="http://schemas.microsoft.com/office/word/2010/wordml" xmlns:w15="http://schemas.microsoft.com/office/word/2012/wordml" xmlns:w16cex="http://schemas.microsoft.com/office/word/2018/wordml/cex" xmlns:w16cid="http://schemas.microsoft.com/office/word/2016/wordml/cid" xmlns:w16="http://schemas.microsoft.com/office/word/2018/wordml" xmlns:w16du="http://schemas.microsoft.com/office/word/2023/wordml/word16du" xmlns:w16sdtdh="http://schemas.microsoft.com/office/word/2020/wordml/sdtdatahash" xmlns:w16se="http://schemas.microsoft.com/office/word/2015/wordml/symex" xmlns:wpg="http://schemas.microsoft.com/office/word/2010/wordprocessingGroup" xmlns:wpi="http://schemas.microsoft.com/office/word/2010/wordprocessingInk" xmlns:wne="http://schemas.microsoft.com/office/word/2006/wordml" xmlns:wps="http://schemas.microsoft.com/office/word/2010/wordprocessingShape" mc:Ignorable="w14 w15 w16se w16cid w16 w16cex w16sdtdh w16du wp14">
   <w:p>
     <w:pPr>
       <w:pStyle w:val="Header"/>
     </w:pPr>
+    <w:r>
+      <w:t xml:space="preserve"> </w:t>
+    </w:r>
+    <w:r>
+      <w:tab/>
+    </w:r>
+    <w:r>
+      <w:tab/>
+      <w:t xml:space="preserve">                                                                                            </w:t>
+    </w:r>
+    <w:r>
+      <w:rPr>
+        <w:rFonts w:ascii="Consolas" w:hAnsi="Consolas"/>
+        <w:color w:val="D8DEE9"/>
+        <w:sz w:val="18"/>
+        <w:szCs w:val="18"/>
+      </w:rPr>
+      <w:t>${</w:t>
+    </w:r>
+    <w:proofErr w:type="spellStart"/>
+    <w:r>
+      <w:rPr>
+        <w:rFonts w:ascii="Consolas" w:hAnsi="Consolas"/>
+        <w:color w:val="D8DEE9"/>
+        <w:sz w:val="18"/>
+        <w:szCs w:val="18"/>
+      </w:rPr>
+      <w:t>yearRange</w:t>
+    </w:r>
+    <w:proofErr w:type="spellEnd"/>
+    <w:r>
+      <w:rPr>
+        <w:rFonts w:ascii="Consolas" w:hAnsi="Consolas"/>
+        <w:color w:val="D8DEE9"/>
+        <w:sz w:val="18"/>
+        <w:szCs w:val="18"/>
+      </w:rPr>
+      <w:t>}</w:t>
+    </w:r>
   </w:p>
 </w:hdr>
 </file>
@@ -1209,115 +1158,151 @@
     </w:lvl>
   </w:abstractNum>
   <w:abstractNum w:abstractNumId="9" w15:restartNumberingAfterBreak="0">
-    <w:nsid w:val="02505EB4"/>
-    <w:multiLevelType w:val="hybridMultilevel"/>
-    <w:tmpl w:val="EDEAADCE"/>
-    <w:lvl w:ilvl="0" w:tplc="34090001">
+    <w:nsid w:val="0CA42ACC"/>
+    <w:multiLevelType w:val="multilevel"/>
+    <w:tmpl w:val="34CAB394"/>
+    <w:lvl w:ilvl="0">
       <w:start w:val="1"/>
       <w:numFmt w:val="bullet"/>
       <w:lvlText w:val=""/>
       <w:lvlJc w:val="left"/>
       <w:pPr>
-        <w:ind w:left="2520" w:hanging="360"/>
+        <w:tabs>
+          <w:tab w:val="num" w:pos="720"/>
+        </w:tabs>
+        <w:ind w:left="720" w:hanging="360"/>
       </w:pPr>
       <w:rPr>
         <w:rFonts w:ascii="Symbol" w:hAnsi="Symbol" w:hint="default"/>
+        <w:sz w:val="20"/>
       </w:rPr>
     </w:lvl>
-    <w:lvl w:ilvl="1" w:tplc="34090003" w:tentative="1">
+    <w:lvl w:ilvl="1" w:tentative="1">
       <w:start w:val="1"/>
       <w:numFmt w:val="bullet"/>
       <w:lvlText w:val="o"/>
       <w:lvlJc w:val="left"/>
       <w:pPr>
-        <w:ind w:left="3240" w:hanging="360"/>
-      </w:pPr>
-      <w:rPr>
-        <w:rFonts w:ascii="Courier New" w:hAnsi="Courier New" w:cs="Courier New" w:hint="default"/>
+        <w:tabs>
+          <w:tab w:val="num" w:pos="1440"/>
+        </w:tabs>
+        <w:ind w:left="1440" w:hanging="360"/>
+      </w:pPr>
+      <w:rPr>
+        <w:rFonts w:ascii="Courier New" w:hAnsi="Courier New" w:hint="default"/>
+        <w:sz w:val="20"/>
       </w:rPr>
     </w:lvl>
-    <w:lvl w:ilvl="2" w:tplc="34090005" w:tentative="1">
+    <w:lvl w:ilvl="2" w:tentative="1">
       <w:start w:val="1"/>
       <w:numFmt w:val="bullet"/>
       <w:lvlText w:val=""/>
       <w:lvlJc w:val="left"/>
       <w:pPr>
-        <w:ind w:left="3960" w:hanging="360"/>
+        <w:tabs>
+          <w:tab w:val="num" w:pos="2160"/>
+        </w:tabs>
+        <w:ind w:left="2160" w:hanging="360"/>
       </w:pPr>
       <w:rPr>
         <w:rFonts w:ascii="Wingdings" w:hAnsi="Wingdings" w:hint="default"/>
+        <w:sz w:val="20"/>
       </w:rPr>
     </w:lvl>
-    <w:lvl w:ilvl="3" w:tplc="34090001">
-      <w:start w:val="1"/>
-      <w:numFmt w:val="bullet"/>
-      <w:lvlText w:val=""/>
-      <w:lvlJc w:val="left"/>
-      <w:pPr>
-        <w:ind w:left="4680" w:hanging="360"/>
-      </w:pPr>
-      <w:rPr>
-        <w:rFonts w:ascii="Symbol" w:hAnsi="Symbol" w:hint="default"/>
-      </w:rPr>
-    </w:lvl>
-    <w:lvl w:ilvl="4" w:tplc="34090003" w:tentative="1">
-      <w:start w:val="1"/>
-      <w:numFmt w:val="bullet"/>
-      <w:lvlText w:val="o"/>
-      <w:lvlJc w:val="left"/>
-      <w:pPr>
-        <w:ind w:left="5400" w:hanging="360"/>
-      </w:pPr>
-      <w:rPr>
-        <w:rFonts w:ascii="Courier New" w:hAnsi="Courier New" w:cs="Courier New" w:hint="default"/>
-      </w:rPr>
-    </w:lvl>
-    <w:lvl w:ilvl="5" w:tplc="34090005" w:tentative="1">
+    <w:lvl w:ilvl="3" w:tentative="1">
       <w:start w:val="1"/>
       <w:numFmt w:val="bullet"/>
       <w:lvlText w:val=""/>
       <w:lvlJc w:val="left"/>
       <w:pPr>
-        <w:ind w:left="6120" w:hanging="360"/>
+        <w:tabs>
+          <w:tab w:val="num" w:pos="2880"/>
+        </w:tabs>
+        <w:ind w:left="2880" w:hanging="360"/>
       </w:pPr>
       <w:rPr>
         <w:rFonts w:ascii="Wingdings" w:hAnsi="Wingdings" w:hint="default"/>
+        <w:sz w:val="20"/>
       </w:rPr>
     </w:lvl>
-    <w:lvl w:ilvl="6" w:tplc="34090001" w:tentative="1">
-      <w:start w:val="1"/>
-      <w:numFmt w:val="bullet"/>
-      <w:lvlText w:val=""/>
-      <w:lvlJc w:val="left"/>
-      <w:pPr>
-        <w:ind w:left="6840" w:hanging="360"/>
-      </w:pPr>
-      <w:rPr>
-        <w:rFonts w:ascii="Symbol" w:hAnsi="Symbol" w:hint="default"/>
-      </w:rPr>
-    </w:lvl>
-    <w:lvl w:ilvl="7" w:tplc="34090003" w:tentative="1">
-      <w:start w:val="1"/>
-      <w:numFmt w:val="bullet"/>
-      <w:lvlText w:val="o"/>
-      <w:lvlJc w:val="left"/>
-      <w:pPr>
-        <w:ind w:left="7560" w:hanging="360"/>
-      </w:pPr>
-      <w:rPr>
-        <w:rFonts w:ascii="Courier New" w:hAnsi="Courier New" w:cs="Courier New" w:hint="default"/>
-      </w:rPr>
-    </w:lvl>
-    <w:lvl w:ilvl="8" w:tplc="34090005" w:tentative="1">
+    <w:lvl w:ilvl="4" w:tentative="1">
       <w:start w:val="1"/>
       <w:numFmt w:val="bullet"/>
       <w:lvlText w:val=""/>
       <w:lvlJc w:val="left"/>
       <w:pPr>
-        <w:ind w:left="8280" w:hanging="360"/>
+        <w:tabs>
+          <w:tab w:val="num" w:pos="3600"/>
+        </w:tabs>
+        <w:ind w:left="3600" w:hanging="360"/>
       </w:pPr>
       <w:rPr>
         <w:rFonts w:ascii="Wingdings" w:hAnsi="Wingdings" w:hint="default"/>
+        <w:sz w:val="20"/>
+      </w:rPr>
+    </w:lvl>
+    <w:lvl w:ilvl="5" w:tentative="1">
+      <w:start w:val="1"/>
+      <w:numFmt w:val="bullet"/>
+      <w:lvlText w:val=""/>
+      <w:lvlJc w:val="left"/>
+      <w:pPr>
+        <w:tabs>
+          <w:tab w:val="num" w:pos="4320"/>
+        </w:tabs>
+        <w:ind w:left="4320" w:hanging="360"/>
+      </w:pPr>
+      <w:rPr>
+        <w:rFonts w:ascii="Wingdings" w:hAnsi="Wingdings" w:hint="default"/>
+        <w:sz w:val="20"/>
+      </w:rPr>
+    </w:lvl>
+    <w:lvl w:ilvl="6" w:tentative="1">
+      <w:start w:val="1"/>
+      <w:numFmt w:val="bullet"/>
+      <w:lvlText w:val=""/>
+      <w:lvlJc w:val="left"/>
+      <w:pPr>
+        <w:tabs>
+          <w:tab w:val="num" w:pos="5040"/>
+        </w:tabs>
+        <w:ind w:left="5040" w:hanging="360"/>
+      </w:pPr>
+      <w:rPr>
+        <w:rFonts w:ascii="Wingdings" w:hAnsi="Wingdings" w:hint="default"/>
+        <w:sz w:val="20"/>
+      </w:rPr>
+    </w:lvl>
+    <w:lvl w:ilvl="7" w:tentative="1">
+      <w:start w:val="1"/>
+      <w:numFmt w:val="bullet"/>
+      <w:lvlText w:val=""/>
+      <w:lvlJc w:val="left"/>
+      <w:pPr>
+        <w:tabs>
+          <w:tab w:val="num" w:pos="5760"/>
+        </w:tabs>
+        <w:ind w:left="5760" w:hanging="360"/>
+      </w:pPr>
+      <w:rPr>
+        <w:rFonts w:ascii="Wingdings" w:hAnsi="Wingdings" w:hint="default"/>
+        <w:sz w:val="20"/>
+      </w:rPr>
+    </w:lvl>
+    <w:lvl w:ilvl="8" w:tentative="1">
+      <w:start w:val="1"/>
+      <w:numFmt w:val="bullet"/>
+      <w:lvlText w:val=""/>
+      <w:lvlJc w:val="left"/>
+      <w:pPr>
+        <w:tabs>
+          <w:tab w:val="num" w:pos="6480"/>
+        </w:tabs>
+        <w:ind w:left="6480" w:hanging="360"/>
+      </w:pPr>
+      <w:rPr>
+        <w:rFonts w:ascii="Wingdings" w:hAnsi="Wingdings" w:hint="default"/>
+        <w:sz w:val="20"/>
       </w:rPr>
     </w:lvl>
   </w:abstractNum>
@@ -1445,9 +1430,9 @@
   <w:abstractNum w:abstractNumId="11" w15:restartNumberingAfterBreak="0">
     <w:nsid w:val="21F61C75"/>
     <w:multiLevelType w:val="multilevel"/>
-    <w:tmpl w:val="4984C34E"/>
+    <w:tmpl w:val="4510DDDC"/>
     <w:lvl w:ilvl="0">
-      <w:start w:val="1"/>
+      <w:start w:val="2"/>
       <w:numFmt w:val="upperLetter"/>
       <w:lvlText w:val="%1."/>
       <w:lvlJc w:val="left"/>
@@ -1592,119 +1577,6 @@
     </w:lvl>
   </w:abstractNum>
   <w:abstractNum w:abstractNumId="12" w15:restartNumberingAfterBreak="0">
-    <w:nsid w:val="283C2E34"/>
-    <w:multiLevelType w:val="hybridMultilevel"/>
-    <w:tmpl w:val="984E7F8A"/>
-    <w:lvl w:ilvl="0" w:tplc="34090001">
-      <w:start w:val="1"/>
-      <w:numFmt w:val="bullet"/>
-      <w:lvlText w:val=""/>
-      <w:lvlJc w:val="left"/>
-      <w:pPr>
-        <w:ind w:left="2183" w:hanging="360"/>
-      </w:pPr>
-      <w:rPr>
-        <w:rFonts w:ascii="Symbol" w:hAnsi="Symbol" w:hint="default"/>
-      </w:rPr>
-    </w:lvl>
-    <w:lvl w:ilvl="1" w:tplc="34090003" w:tentative="1">
-      <w:start w:val="1"/>
-      <w:numFmt w:val="bullet"/>
-      <w:lvlText w:val="o"/>
-      <w:lvlJc w:val="left"/>
-      <w:pPr>
-        <w:ind w:left="2903" w:hanging="360"/>
-      </w:pPr>
-      <w:rPr>
-        <w:rFonts w:ascii="Courier New" w:hAnsi="Courier New" w:cs="Courier New" w:hint="default"/>
-      </w:rPr>
-    </w:lvl>
-    <w:lvl w:ilvl="2" w:tplc="34090005" w:tentative="1">
-      <w:start w:val="1"/>
-      <w:numFmt w:val="bullet"/>
-      <w:lvlText w:val=""/>
-      <w:lvlJc w:val="left"/>
-      <w:pPr>
-        <w:ind w:left="3623" w:hanging="360"/>
-      </w:pPr>
-      <w:rPr>
-        <w:rFonts w:ascii="Wingdings" w:hAnsi="Wingdings" w:hint="default"/>
-      </w:rPr>
-    </w:lvl>
-    <w:lvl w:ilvl="3" w:tplc="34090001" w:tentative="1">
-      <w:start w:val="1"/>
-      <w:numFmt w:val="bullet"/>
-      <w:lvlText w:val=""/>
-      <w:lvlJc w:val="left"/>
-      <w:pPr>
-        <w:ind w:left="4343" w:hanging="360"/>
-      </w:pPr>
-      <w:rPr>
-        <w:rFonts w:ascii="Symbol" w:hAnsi="Symbol" w:hint="default"/>
-      </w:rPr>
-    </w:lvl>
-    <w:lvl w:ilvl="4" w:tplc="34090003" w:tentative="1">
-      <w:start w:val="1"/>
-      <w:numFmt w:val="bullet"/>
-      <w:lvlText w:val="o"/>
-      <w:lvlJc w:val="left"/>
-      <w:pPr>
-        <w:ind w:left="5063" w:hanging="360"/>
-      </w:pPr>
-      <w:rPr>
-        <w:rFonts w:ascii="Courier New" w:hAnsi="Courier New" w:cs="Courier New" w:hint="default"/>
-      </w:rPr>
-    </w:lvl>
-    <w:lvl w:ilvl="5" w:tplc="34090005" w:tentative="1">
-      <w:start w:val="1"/>
-      <w:numFmt w:val="bullet"/>
-      <w:lvlText w:val=""/>
-      <w:lvlJc w:val="left"/>
-      <w:pPr>
-        <w:ind w:left="5783" w:hanging="360"/>
-      </w:pPr>
-      <w:rPr>
-        <w:rFonts w:ascii="Wingdings" w:hAnsi="Wingdings" w:hint="default"/>
-      </w:rPr>
-    </w:lvl>
-    <w:lvl w:ilvl="6" w:tplc="34090001" w:tentative="1">
-      <w:start w:val="1"/>
-      <w:numFmt w:val="bullet"/>
-      <w:lvlText w:val=""/>
-      <w:lvlJc w:val="left"/>
-      <w:pPr>
-        <w:ind w:left="6503" w:hanging="360"/>
-      </w:pPr>
-      <w:rPr>
-        <w:rFonts w:ascii="Symbol" w:hAnsi="Symbol" w:hint="default"/>
-      </w:rPr>
-    </w:lvl>
-    <w:lvl w:ilvl="7" w:tplc="34090003" w:tentative="1">
-      <w:start w:val="1"/>
-      <w:numFmt w:val="bullet"/>
-      <w:lvlText w:val="o"/>
-      <w:lvlJc w:val="left"/>
-      <w:pPr>
-        <w:ind w:left="7223" w:hanging="360"/>
-      </w:pPr>
-      <w:rPr>
-        <w:rFonts w:ascii="Courier New" w:hAnsi="Courier New" w:cs="Courier New" w:hint="default"/>
-      </w:rPr>
-    </w:lvl>
-    <w:lvl w:ilvl="8" w:tplc="34090005" w:tentative="1">
-      <w:start w:val="1"/>
-      <w:numFmt w:val="bullet"/>
-      <w:lvlText w:val=""/>
-      <w:lvlJc w:val="left"/>
-      <w:pPr>
-        <w:ind w:left="7943" w:hanging="360"/>
-      </w:pPr>
-      <w:rPr>
-        <w:rFonts w:ascii="Wingdings" w:hAnsi="Wingdings" w:hint="default"/>
-      </w:rPr>
-    </w:lvl>
-  </w:abstractNum>
-  <w:abstractNum w:abstractNumId="13" w15:restartNumberingAfterBreak="0">
     <w:nsid w:val="310E16F0"/>
     <w:multiLevelType w:val="hybridMultilevel"/>
     <w:tmpl w:val="35AC7F44"/>
@@ -1798,7 +1670,7 @@
       </w:pPr>
     </w:lvl>
   </w:abstractNum>
-  <w:abstractNum w:abstractNumId="14" w15:restartNumberingAfterBreak="0">
+  <w:abstractNum w:abstractNumId="13" w15:restartNumberingAfterBreak="0">
     <w:nsid w:val="35B06DE1"/>
     <w:multiLevelType w:val="hybridMultilevel"/>
     <w:tmpl w:val="4E8CDF22"/>
@@ -1884,7 +1756,7 @@
       </w:pPr>
     </w:lvl>
   </w:abstractNum>
-  <w:abstractNum w:abstractNumId="15" w15:restartNumberingAfterBreak="0">
+  <w:abstractNum w:abstractNumId="14" w15:restartNumberingAfterBreak="0">
     <w:nsid w:val="3C8A3B4A"/>
     <w:multiLevelType w:val="hybridMultilevel"/>
     <w:tmpl w:val="9AD08D22"/>
@@ -1982,7 +1854,7 @@
       </w:pPr>
     </w:lvl>
   </w:abstractNum>
-  <w:abstractNum w:abstractNumId="16" w15:restartNumberingAfterBreak="0">
+  <w:abstractNum w:abstractNumId="15" w15:restartNumberingAfterBreak="0">
     <w:nsid w:val="3F084F28"/>
     <w:multiLevelType w:val="hybridMultilevel"/>
     <w:tmpl w:val="E086FE48"/>
@@ -2114,7 +1986,7 @@
       </w:rPr>
     </w:lvl>
   </w:abstractNum>
-  <w:abstractNum w:abstractNumId="17" w15:restartNumberingAfterBreak="0">
+  <w:abstractNum w:abstractNumId="16" w15:restartNumberingAfterBreak="0">
     <w:nsid w:val="4513273B"/>
     <w:multiLevelType w:val="hybridMultilevel"/>
     <w:tmpl w:val="E494B2CC"/>
@@ -2246,120 +2118,7 @@
       </w:rPr>
     </w:lvl>
   </w:abstractNum>
-  <w:abstractNum w:abstractNumId="18" w15:restartNumberingAfterBreak="0">
-    <w:nsid w:val="4B4D0FC0"/>
-    <w:multiLevelType w:val="hybridMultilevel"/>
-    <w:tmpl w:val="C1F6B50C"/>
-    <w:lvl w:ilvl="0" w:tplc="34090001">
-      <w:start w:val="1"/>
-      <w:numFmt w:val="bullet"/>
-      <w:lvlText w:val=""/>
-      <w:lvlJc w:val="left"/>
-      <w:pPr>
-        <w:ind w:left="2183" w:hanging="360"/>
-      </w:pPr>
-      <w:rPr>
-        <w:rFonts w:ascii="Symbol" w:hAnsi="Symbol" w:hint="default"/>
-      </w:rPr>
-    </w:lvl>
-    <w:lvl w:ilvl="1" w:tplc="34090003" w:tentative="1">
-      <w:start w:val="1"/>
-      <w:numFmt w:val="bullet"/>
-      <w:lvlText w:val="o"/>
-      <w:lvlJc w:val="left"/>
-      <w:pPr>
-        <w:ind w:left="2903" w:hanging="360"/>
-      </w:pPr>
-      <w:rPr>
-        <w:rFonts w:ascii="Courier New" w:hAnsi="Courier New" w:cs="Courier New" w:hint="default"/>
-      </w:rPr>
-    </w:lvl>
-    <w:lvl w:ilvl="2" w:tplc="34090005" w:tentative="1">
-      <w:start w:val="1"/>
-      <w:numFmt w:val="bullet"/>
-      <w:lvlText w:val=""/>
-      <w:lvlJc w:val="left"/>
-      <w:pPr>
-        <w:ind w:left="3623" w:hanging="360"/>
-      </w:pPr>
-      <w:rPr>
-        <w:rFonts w:ascii="Wingdings" w:hAnsi="Wingdings" w:hint="default"/>
-      </w:rPr>
-    </w:lvl>
-    <w:lvl w:ilvl="3" w:tplc="34090001" w:tentative="1">
-      <w:start w:val="1"/>
-      <w:numFmt w:val="bullet"/>
-      <w:lvlText w:val=""/>
-      <w:lvlJc w:val="left"/>
-      <w:pPr>
-        <w:ind w:left="4343" w:hanging="360"/>
-      </w:pPr>
-      <w:rPr>
-        <w:rFonts w:ascii="Symbol" w:hAnsi="Symbol" w:hint="default"/>
-      </w:rPr>
-    </w:lvl>
-    <w:lvl w:ilvl="4" w:tplc="34090003" w:tentative="1">
-      <w:start w:val="1"/>
-      <w:numFmt w:val="bullet"/>
-      <w:lvlText w:val="o"/>
-      <w:lvlJc w:val="left"/>
-      <w:pPr>
-        <w:ind w:left="5063" w:hanging="360"/>
-      </w:pPr>
-      <w:rPr>
-        <w:rFonts w:ascii="Courier New" w:hAnsi="Courier New" w:cs="Courier New" w:hint="default"/>
-      </w:rPr>
-    </w:lvl>
-    <w:lvl w:ilvl="5" w:tplc="34090005" w:tentative="1">
-      <w:start w:val="1"/>
-      <w:numFmt w:val="bullet"/>
-      <w:lvlText w:val=""/>
-      <w:lvlJc w:val="left"/>
-      <w:pPr>
-        <w:ind w:left="5783" w:hanging="360"/>
-      </w:pPr>
-      <w:rPr>
-        <w:rFonts w:ascii="Wingdings" w:hAnsi="Wingdings" w:hint="default"/>
-      </w:rPr>
-    </w:lvl>
-    <w:lvl w:ilvl="6" w:tplc="34090001" w:tentative="1">
-      <w:start w:val="1"/>
-      <w:numFmt w:val="bullet"/>
-      <w:lvlText w:val=""/>
-      <w:lvlJc w:val="left"/>
-      <w:pPr>
-        <w:ind w:left="6503" w:hanging="360"/>
-      </w:pPr>
-      <w:rPr>
-        <w:rFonts w:ascii="Symbol" w:hAnsi="Symbol" w:hint="default"/>
-      </w:rPr>
-    </w:lvl>
-    <w:lvl w:ilvl="7" w:tplc="34090003" w:tentative="1">
-      <w:start w:val="1"/>
-      <w:numFmt w:val="bullet"/>
-      <w:lvlText w:val="o"/>
-      <w:lvlJc w:val="left"/>
-      <w:pPr>
-        <w:ind w:left="7223" w:hanging="360"/>
-      </w:pPr>
-      <w:rPr>
-        <w:rFonts w:ascii="Courier New" w:hAnsi="Courier New" w:cs="Courier New" w:hint="default"/>
-      </w:rPr>
-    </w:lvl>
-    <w:lvl w:ilvl="8" w:tplc="34090005" w:tentative="1">
-      <w:start w:val="1"/>
-      <w:numFmt w:val="bullet"/>
-      <w:lvlText w:val=""/>
-      <w:lvlJc w:val="left"/>
-      <w:pPr>
-        <w:ind w:left="7943" w:hanging="360"/>
-      </w:pPr>
-      <w:rPr>
-        <w:rFonts w:ascii="Wingdings" w:hAnsi="Wingdings" w:hint="default"/>
-      </w:rPr>
-    </w:lvl>
-  </w:abstractNum>
-  <w:abstractNum w:abstractNumId="19" w15:restartNumberingAfterBreak="0">
+  <w:abstractNum w:abstractNumId="17" w15:restartNumberingAfterBreak="0">
     <w:nsid w:val="4F510C66"/>
     <w:multiLevelType w:val="hybridMultilevel"/>
     <w:tmpl w:val="8A4AAE60"/>
@@ -2457,7 +2216,7 @@
       </w:pPr>
     </w:lvl>
   </w:abstractNum>
-  <w:abstractNum w:abstractNumId="20" w15:restartNumberingAfterBreak="0">
+  <w:abstractNum w:abstractNumId="18" w15:restartNumberingAfterBreak="0">
     <w:nsid w:val="5FC836C1"/>
     <w:multiLevelType w:val="hybridMultilevel"/>
     <w:tmpl w:val="B2C6FB16"/>
@@ -2551,7 +2310,7 @@
       </w:pPr>
     </w:lvl>
   </w:abstractNum>
-  <w:abstractNum w:abstractNumId="21" w15:restartNumberingAfterBreak="0">
+  <w:abstractNum w:abstractNumId="19" w15:restartNumberingAfterBreak="0">
     <w:nsid w:val="5FEA5AD0"/>
     <w:multiLevelType w:val="hybridMultilevel"/>
     <w:tmpl w:val="65FAA9B4"/>
@@ -2680,7 +2439,7 @@
       </w:rPr>
     </w:lvl>
   </w:abstractNum>
-  <w:abstractNum w:abstractNumId="22" w15:restartNumberingAfterBreak="0">
+  <w:abstractNum w:abstractNumId="20" w15:restartNumberingAfterBreak="0">
     <w:nsid w:val="6B5F6860"/>
     <w:multiLevelType w:val="hybridMultilevel"/>
     <w:tmpl w:val="0C542ED0"/>
@@ -2774,7 +2533,7 @@
       </w:pPr>
     </w:lvl>
   </w:abstractNum>
-  <w:abstractNum w:abstractNumId="23" w15:restartNumberingAfterBreak="0">
+  <w:abstractNum w:abstractNumId="21" w15:restartNumberingAfterBreak="0">
     <w:nsid w:val="6ED770EC"/>
     <w:multiLevelType w:val="hybridMultilevel"/>
     <w:tmpl w:val="B0DA118A"/>
@@ -2860,7 +2619,7 @@
       </w:pPr>
     </w:lvl>
   </w:abstractNum>
-  <w:abstractNum w:abstractNumId="24" w15:restartNumberingAfterBreak="0">
+  <w:abstractNum w:abstractNumId="22" w15:restartNumberingAfterBreak="0">
     <w:nsid w:val="791B433C"/>
     <w:multiLevelType w:val="hybridMultilevel"/>
     <w:tmpl w:val="77CEB362"/>
@@ -2870,7 +2629,7 @@
       <w:lvlText w:val="%1."/>
       <w:lvlJc w:val="left"/>
       <w:pPr>
-        <w:ind w:left="720" w:hanging="360"/>
+        <w:ind w:left="360" w:hanging="360"/>
       </w:pPr>
       <w:rPr>
         <w:rFonts w:hint="default"/>
@@ -2882,7 +2641,7 @@
       <w:lvlText w:val="%2."/>
       <w:lvlJc w:val="left"/>
       <w:pPr>
-        <w:ind w:left="1440" w:hanging="360"/>
+        <w:ind w:left="1080" w:hanging="360"/>
       </w:pPr>
     </w:lvl>
     <w:lvl w:ilvl="2" w:tplc="3409001B" w:tentative="1">
@@ -2891,7 +2650,7 @@
       <w:lvlText w:val="%3."/>
       <w:lvlJc w:val="right"/>
       <w:pPr>
-        <w:ind w:left="2160" w:hanging="180"/>
+        <w:ind w:left="1800" w:hanging="180"/>
       </w:pPr>
     </w:lvl>
     <w:lvl w:ilvl="3" w:tplc="3409000F" w:tentative="1">
@@ -2900,7 +2659,7 @@
       <w:lvlText w:val="%4."/>
       <w:lvlJc w:val="left"/>
       <w:pPr>
-        <w:ind w:left="2880" w:hanging="360"/>
+        <w:ind w:left="2520" w:hanging="360"/>
       </w:pPr>
     </w:lvl>
     <w:lvl w:ilvl="4" w:tplc="34090019" w:tentative="1">
@@ -2909,7 +2668,7 @@
       <w:lvlText w:val="%5."/>
       <w:lvlJc w:val="left"/>
       <w:pPr>
-        <w:ind w:left="3600" w:hanging="360"/>
+        <w:ind w:left="3240" w:hanging="360"/>
       </w:pPr>
     </w:lvl>
     <w:lvl w:ilvl="5" w:tplc="3409001B" w:tentative="1">
@@ -2918,7 +2677,7 @@
       <w:lvlText w:val="%6."/>
       <w:lvlJc w:val="right"/>
       <w:pPr>
-        <w:ind w:left="4320" w:hanging="180"/>
+        <w:ind w:left="3960" w:hanging="180"/>
       </w:pPr>
     </w:lvl>
     <w:lvl w:ilvl="6" w:tplc="3409000F" w:tentative="1">
@@ -2927,7 +2686,7 @@
       <w:lvlText w:val="%7."/>
       <w:lvlJc w:val="left"/>
       <w:pPr>
-        <w:ind w:left="5040" w:hanging="360"/>
+        <w:ind w:left="4680" w:hanging="360"/>
       </w:pPr>
     </w:lvl>
     <w:lvl w:ilvl="7" w:tplc="34090019" w:tentative="1">
@@ -2936,7 +2695,7 @@
       <w:lvlText w:val="%8."/>
       <w:lvlJc w:val="left"/>
       <w:pPr>
-        <w:ind w:left="5760" w:hanging="360"/>
+        <w:ind w:left="5400" w:hanging="360"/>
       </w:pPr>
     </w:lvl>
     <w:lvl w:ilvl="8" w:tplc="3409001B" w:tentative="1">
@@ -2945,7 +2704,7 @@
       <w:lvlText w:val="%9."/>
       <w:lvlJc w:val="right"/>
       <w:pPr>
-        <w:ind w:left="6480" w:hanging="180"/>
+        <w:ind w:left="6120" w:hanging="180"/>
       </w:pPr>
     </w:lvl>
   </w:abstractNum>
@@ -2983,46 +2742,40 @@
     <w:abstractNumId w:val="10"/>
   </w:num>
   <w:num w:numId="12" w16cid:durableId="556553073">
+    <w:abstractNumId w:val="19"/>
+  </w:num>
+  <w:num w:numId="13" w16cid:durableId="783960667">
+    <w:abstractNumId w:val="16"/>
+  </w:num>
+  <w:num w:numId="14" w16cid:durableId="90050839">
+    <w:abstractNumId w:val="15"/>
+  </w:num>
+  <w:num w:numId="15" w16cid:durableId="1041783308">
+    <w:abstractNumId w:val="14"/>
+  </w:num>
+  <w:num w:numId="16" w16cid:durableId="616567343">
+    <w:abstractNumId w:val="13"/>
+  </w:num>
+  <w:num w:numId="17" w16cid:durableId="318965195">
+    <w:abstractNumId w:val="18"/>
+  </w:num>
+  <w:num w:numId="18" w16cid:durableId="423263428">
+    <w:abstractNumId w:val="12"/>
+  </w:num>
+  <w:num w:numId="19" w16cid:durableId="533691849">
+    <w:abstractNumId w:val="20"/>
+  </w:num>
+  <w:num w:numId="20" w16cid:durableId="1133400141">
     <w:abstractNumId w:val="21"/>
   </w:num>
-  <w:num w:numId="13" w16cid:durableId="783960667">
+  <w:num w:numId="21" w16cid:durableId="522675642">
     <w:abstractNumId w:val="17"/>
   </w:num>
-  <w:num w:numId="14" w16cid:durableId="90050839">
-    <w:abstractNumId w:val="16"/>
-  </w:num>
-  <w:num w:numId="15" w16cid:durableId="1041783308">
-    <w:abstractNumId w:val="15"/>
-  </w:num>
-  <w:num w:numId="16" w16cid:durableId="616567343">
-    <w:abstractNumId w:val="14"/>
-  </w:num>
-  <w:num w:numId="17" w16cid:durableId="318965195">
-    <w:abstractNumId w:val="20"/>
-  </w:num>
-  <w:num w:numId="18" w16cid:durableId="423263428">
-    <w:abstractNumId w:val="13"/>
-  </w:num>
-  <w:num w:numId="19" w16cid:durableId="533691849">
+  <w:num w:numId="22" w16cid:durableId="1718047175">
     <w:abstractNumId w:val="22"/>
   </w:num>
-  <w:num w:numId="20" w16cid:durableId="1133400141">
-    <w:abstractNumId w:val="23"/>
-  </w:num>
-  <w:num w:numId="21" w16cid:durableId="522675642">
-    <w:abstractNumId w:val="19"/>
-  </w:num>
-  <w:num w:numId="22" w16cid:durableId="1718047175">
-    <w:abstractNumId w:val="24"/>
-  </w:num>
-  <w:num w:numId="23" w16cid:durableId="1780904353">
+  <w:num w:numId="23" w16cid:durableId="1559241605">
     <w:abstractNumId w:val="9"/>
-  </w:num>
-  <w:num w:numId="24" w16cid:durableId="489370498">
-    <w:abstractNumId w:val="18"/>
-  </w:num>
-  <w:num w:numId="25" w16cid:durableId="146677242">
-    <w:abstractNumId w:val="12"/>
   </w:num>
 </w:numbering>
 </file>
@@ -3224,7 +2977,7 @@
     <w:lsdException w:name="Medium Shading 2 Accent 1" w:uiPriority="64"/>
     <w:lsdException w:name="Medium List 1 Accent 1" w:uiPriority="65"/>
     <w:lsdException w:name="Revision" w:semiHidden="1"/>
-    <w:lsdException w:name="List Paragraph" w:uiPriority="34" w:qFormat="1"/>
+    <w:lsdException w:name="List Paragraph" w:uiPriority="1" w:qFormat="1"/>
     <w:lsdException w:name="Quote" w:uiPriority="29" w:qFormat="1"/>
     <w:lsdException w:name="Intense Quote" w:uiPriority="30" w:qFormat="1"/>
     <w:lsdException w:name="Medium List 2 Accent 1" w:uiPriority="66"/>
@@ -3834,7 +3587,7 @@
   <w:style w:type="paragraph" w:styleId="ListParagraph">
     <w:name w:val="List Paragraph"/>
     <w:basedOn w:val="Normal"/>
-    <w:uiPriority w:val="34"/>
+    <w:uiPriority w:val="1"/>
     <w:qFormat/>
     <w:rsid w:val="00FC693F"/>
     <w:pPr>
@@ -16359,6 +16112,23 @@
     </w:pPr>
     <w:rPr>
       <w:rFonts w:ascii="Palatino Linotype" w:eastAsia="Palatino Linotype" w:hAnsi="Palatino Linotype" w:cs="Palatino Linotype"/>
+    </w:rPr>
+  </w:style>
+  <w:style w:type="paragraph" w:styleId="NormalWeb">
+    <w:name w:val="Normal (Web)"/>
+    <w:basedOn w:val="Normal"/>
+    <w:uiPriority w:val="99"/>
+    <w:semiHidden/>
+    <w:unhideWhenUsed/>
+    <w:rsid w:val="00D16533"/>
+    <w:pPr>
+      <w:spacing w:before="100" w:beforeAutospacing="1" w:after="100" w:afterAutospacing="1" w:line="240" w:lineRule="auto"/>
+    </w:pPr>
+    <w:rPr>
+      <w:rFonts w:ascii="Times New Roman" w:eastAsia="Times New Roman" w:hAnsi="Times New Roman" w:cs="Times New Roman"/>
+      <w:sz w:val="24"/>
+      <w:szCs w:val="24"/>
+      <w:lang w:val="en-PH" w:eastAsia="en-PH"/>
     </w:rPr>
   </w:style>
 </w:styles>

</xml_diff>